<commit_message>
refactored packages folder strategy. updated imports. bios query updated.
</commit_message>
<xml_diff>
--- a/apps/backend/proposal-template.docx
+++ b/apps/backend/proposal-template.docx
@@ -40,12 +40,12 @@
             <wp:extent cx="7998928" cy="10058400"/>
             <wp:effectExtent b="0" l="0" r="0" t="0"/>
             <wp:wrapNone/>
-            <wp:docPr id="4" name="image4.png"/>
+            <wp:docPr id="4" name="image2.png"/>
             <a:graphic>
               <a:graphicData uri="http://schemas.openxmlformats.org/drawingml/2006/picture">
                 <pic:pic>
                   <pic:nvPicPr>
-                    <pic:cNvPr id="0" name="image4.png"/>
+                    <pic:cNvPr id="0" name="image2.png"/>
                     <pic:cNvPicPr preferRelativeResize="0"/>
                   </pic:nvPicPr>
                   <pic:blipFill>
@@ -112,12 +112,12 @@
             <wp:extent cx="6933565" cy="8915400"/>
             <wp:effectExtent b="0" l="0" r="0" t="0"/>
             <wp:wrapNone/>
-            <wp:docPr descr="FMI_ReportFront.png" id="5" name="image3.png"/>
+            <wp:docPr descr="FMI_ReportFront.png" id="5" name="image1.png"/>
             <a:graphic>
               <a:graphicData uri="http://schemas.openxmlformats.org/drawingml/2006/picture">
                 <pic:pic>
                   <pic:nvPicPr>
-                    <pic:cNvPr descr="FMI_ReportFront.png" id="0" name="image3.png"/>
+                    <pic:cNvPr descr="FMI_ReportFront.png" id="0" name="image1.png"/>
                     <pic:cNvPicPr preferRelativeResize="0"/>
                   </pic:nvPicPr>
                   <pic:blipFill>
@@ -4588,12 +4588,12 @@
           <wp:inline distB="0" distT="0" distL="0" distR="0">
             <wp:extent cx="1860550" cy="404933"/>
             <wp:effectExtent b="0" l="0" r="0" t="0"/>
-            <wp:docPr descr="A close-up of some writing&#10;&#10;Description automatically generated with low confidence" id="6" name="image2.jpg"/>
+            <wp:docPr descr="A close-up of some writing&#10;&#10;Description automatically generated with low confidence" id="6" name="image3.jpg"/>
             <a:graphic>
               <a:graphicData uri="http://schemas.openxmlformats.org/drawingml/2006/picture">
                 <pic:pic>
                   <pic:nvPicPr>
-                    <pic:cNvPr descr="A close-up of some writing&#10;&#10;Description automatically generated with low confidence" id="0" name="image2.jpg"/>
+                    <pic:cNvPr descr="A close-up of some writing&#10;&#10;Description automatically generated with low confidence" id="0" name="image3.jpg"/>
                     <pic:cNvPicPr preferRelativeResize="0"/>
                   </pic:nvPicPr>
                   <pic:blipFill>
@@ -4629,12 +4629,12 @@
           <wp:inline distB="0" distT="0" distL="0" distR="0">
             <wp:extent cx="1765300" cy="532765"/>
             <wp:effectExtent b="0" l="0" r="0" t="0"/>
-            <wp:docPr descr="A picture containing text&#10;&#10;Description automatically generated" id="8" name="image1.jpg"/>
+            <wp:docPr descr="A picture containing text&#10;&#10;Description automatically generated" id="8" name="image5.jpg"/>
             <a:graphic>
               <a:graphicData uri="http://schemas.openxmlformats.org/drawingml/2006/picture">
                 <pic:pic>
                   <pic:nvPicPr>
-                    <pic:cNvPr descr="A picture containing text&#10;&#10;Description automatically generated" id="0" name="image1.jpg"/>
+                    <pic:cNvPr descr="A picture containing text&#10;&#10;Description automatically generated" id="0" name="image5.jpg"/>
                     <pic:cNvPicPr preferRelativeResize="0"/>
                   </pic:nvPicPr>
                   <pic:blipFill>
@@ -35546,30 +35546,400 @@
           <w:color w:val="bc9b6a"/>
           <w:sz w:val="20"/>
           <w:szCs w:val="20"/>
+        </w:rPr>
+      </w:pPr>
+      <w:r>
+        <w:rPr>
+          <w:rFonts w:ascii="Avenir" w:cs="Avenir" w:eastAsia="Avenir" w:hAnsi="Avenir"/>
+          <w:color w:val="bc9b6a"/>
+          <w:sz w:val="20"/>
+          <w:szCs w:val="20"/>
+          <w:rtl w:val="0"/>
+        </w:rPr>
+        <w:t xml:space="preserve">………………………………………………………………………………………………………………………………………………</w:t>
+      </w:r>
+    </w:p>
+    <w:p>
+      <w:pPr>
+        <w:jc w:val="both"/>
+        <w:rPr>
+          <w:rFonts w:ascii="Avenir" w:cs="Avenir" w:eastAsia="Avenir" w:hAnsi="Avenir"/>
+          <w:color w:val="bc9b6a"/>
+          <w:sz w:val="20"/>
+          <w:szCs w:val="20"/>
+        </w:rPr>
+      </w:pPr>
+      <w:r>
+        <w:rPr>
+          <w:rFonts w:ascii="Avenir" w:cs="Avenir" w:eastAsia="Avenir" w:hAnsi="Avenir"/>
+          <w:color w:val="bc9b6a"/>
+          <w:sz w:val="20"/>
+          <w:szCs w:val="20"/>
+          <w:rtl w:val="0"/>
+        </w:rPr>
+        <w:t xml:space="preserve">Dynamic start</w:t>
+      </w:r>
+    </w:p>
+    <w:p>
+      <w:pPr>
+        <w:jc w:val="both"/>
+        <w:rPr>
+          <w:rFonts w:ascii="Avenir" w:cs="Avenir" w:eastAsia="Avenir" w:hAnsi="Avenir"/>
+          <w:color w:val="bc9b6a"/>
+          <w:sz w:val="20"/>
+          <w:szCs w:val="20"/>
+        </w:rPr>
+      </w:pPr>
+      <w:r>
+        <w:rPr>
+          <w:rtl w:val="0"/>
+        </w:rPr>
+      </w:r>
+    </w:p>
+    <w:p>
+      <w:pPr>
+        <w:spacing w:line="276" w:lineRule="auto"/>
+        <w:jc w:val="both"/>
+        <w:rPr>
+          <w:rFonts w:ascii="Avenir" w:cs="Avenir" w:eastAsia="Avenir" w:hAnsi="Avenir"/>
+          <w:color w:val="bc9b6a"/>
+          <w:sz w:val="20"/>
+          <w:szCs w:val="20"/>
+        </w:rPr>
+      </w:pPr>
+      <w:r>
+        <w:rPr>
+          <w:rFonts w:ascii="Avenir" w:cs="Avenir" w:eastAsia="Avenir" w:hAnsi="Avenir"/>
+          <w:color w:val="bc9b6a"/>
+          <w:sz w:val="20"/>
+          <w:szCs w:val="20"/>
+          <w:rtl w:val="0"/>
+        </w:rPr>
+        <w:t xml:space="preserve">{#bios}</w:t>
+      </w:r>
+    </w:p>
+    <w:p>
+      <w:pPr>
+        <w:keepNext w:val="0"/>
+        <w:keepLines w:val="0"/>
+        <w:pageBreakBefore w:val="0"/>
+        <w:widowControl w:val="1"/>
+        <w:pBdr>
+          <w:top w:space="0" w:sz="0" w:val="nil"/>
+          <w:left w:space="0" w:sz="0" w:val="nil"/>
+          <w:bottom w:space="0" w:sz="0" w:val="nil"/>
+          <w:right w:space="0" w:sz="0" w:val="nil"/>
+          <w:between w:space="0" w:sz="0" w:val="nil"/>
+        </w:pBdr>
+        <w:shd w:fill="auto" w:val="clear"/>
+        <w:spacing w:after="0" w:before="0" w:line="240" w:lineRule="auto"/>
+        <w:ind w:left="0" w:right="0" w:firstLine="0"/>
+        <w:jc w:val="both"/>
+        <w:rPr>
+          <w:rFonts w:ascii="Avenir" w:cs="Avenir" w:eastAsia="Avenir" w:hAnsi="Avenir"/>
+          <w:sz w:val="20"/>
+          <w:szCs w:val="20"/>
+        </w:rPr>
+      </w:pPr>
+      <w:r>
+        <w:rPr>
+          <w:rFonts w:ascii="Avenir" w:cs="Avenir" w:eastAsia="Avenir" w:hAnsi="Avenir"/>
+          <w:color w:val="a2762c"/>
+          <w:sz w:val="20"/>
+          <w:szCs w:val="20"/>
           <w:u w:val="single"/>
-        </w:rPr>
-      </w:pPr>
+          <w:rtl w:val="0"/>
+        </w:rPr>
+        <w:t xml:space="preserve">Name</w:t>
+      </w:r>
       <w:r>
         <w:rPr>
           <w:rFonts w:ascii="Avenir" w:cs="Avenir" w:eastAsia="Avenir" w:hAnsi="Avenir"/>
           <w:color w:val="bc9b6a"/>
           <w:sz w:val="20"/>
           <w:szCs w:val="20"/>
+          <w:u w:val="single"/>
+          <w:rtl w:val="0"/>
+        </w:rPr>
+        <w:t xml:space="preserve">:</w:t>
+      </w:r>
+      <w:r>
+        <w:rPr>
+          <w:rFonts w:ascii="Avenir" w:cs="Avenir" w:eastAsia="Avenir" w:hAnsi="Avenir"/>
+          <w:color w:val="bc9b6a"/>
+          <w:sz w:val="20"/>
+          <w:szCs w:val="20"/>
+          <w:rtl w:val="0"/>
+        </w:rPr>
+        <w:t xml:space="preserve">  </w:t>
+      </w:r>
+      <w:r>
+        <w:rPr>
+          <w:rFonts w:ascii="Avenir" w:cs="Avenir" w:eastAsia="Avenir" w:hAnsi="Avenir"/>
+          <w:sz w:val="20"/>
+          <w:szCs w:val="20"/>
+          <w:rtl w:val="0"/>
+        </w:rPr>
+        <w:t xml:space="preserve">{name}</w:t>
+      </w:r>
+    </w:p>
+    <w:p>
+      <w:pPr>
+        <w:keepNext w:val="0"/>
+        <w:keepLines w:val="0"/>
+        <w:pageBreakBefore w:val="0"/>
+        <w:widowControl w:val="1"/>
+        <w:pBdr>
+          <w:top w:space="0" w:sz="0" w:val="nil"/>
+          <w:left w:space="0" w:sz="0" w:val="nil"/>
+          <w:bottom w:space="0" w:sz="0" w:val="nil"/>
+          <w:right w:space="0" w:sz="0" w:val="nil"/>
+          <w:between w:space="0" w:sz="0" w:val="nil"/>
+        </w:pBdr>
+        <w:shd w:fill="auto" w:val="clear"/>
+        <w:spacing w:after="0" w:before="0" w:line="240" w:lineRule="auto"/>
+        <w:ind w:left="0" w:right="0" w:firstLine="0"/>
+        <w:jc w:val="both"/>
+        <w:rPr>
+          <w:rFonts w:ascii="Avenir" w:cs="Avenir" w:eastAsia="Avenir" w:hAnsi="Avenir"/>
+          <w:sz w:val="20"/>
+          <w:szCs w:val="20"/>
+        </w:rPr>
+      </w:pPr>
+      <w:r>
+        <w:rPr>
+          <w:rFonts w:ascii="Avenir" w:cs="Avenir" w:eastAsia="Avenir" w:hAnsi="Avenir"/>
+          <w:color w:val="a2762c"/>
+          <w:sz w:val="20"/>
+          <w:szCs w:val="20"/>
+          <w:u w:val="single"/>
+          <w:rtl w:val="0"/>
+        </w:rPr>
+        <w:t xml:space="preserve">{#</w:t>
+      </w:r>
+      <w:r>
+        <w:rPr>
+          <w:rFonts w:ascii="Avenir" w:cs="Avenir" w:eastAsia="Avenir" w:hAnsi="Avenir"/>
+          <w:sz w:val="20"/>
+          <w:szCs w:val="20"/>
+          <w:rtl w:val="0"/>
+        </w:rPr>
+        <w:t xml:space="preserve">positions_held}</w:t>
+      </w:r>
+      <w:r>
+        <w:rPr>
+          <w:rFonts w:ascii="Avenir" w:cs="Avenir" w:eastAsia="Avenir" w:hAnsi="Avenir"/>
+          <w:color w:val="a2762c"/>
+          <w:sz w:val="20"/>
+          <w:szCs w:val="20"/>
+          <w:u w:val="single"/>
+          <w:rtl w:val="0"/>
+        </w:rPr>
+        <w:t xml:space="preserve">Positions Held:</w:t>
+      </w:r>
+      <w:r>
+        <w:rPr>
+          <w:rFonts w:ascii="Avenir" w:cs="Avenir" w:eastAsia="Avenir" w:hAnsi="Avenir"/>
+          <w:color w:val="a2762c"/>
+          <w:sz w:val="20"/>
+          <w:szCs w:val="20"/>
+          <w:rtl w:val="0"/>
+        </w:rPr>
+        <w:t xml:space="preserve">  </w:t>
+      </w:r>
+      <w:r>
+        <w:rPr>
+          <w:rFonts w:ascii="Avenir" w:cs="Avenir" w:eastAsia="Avenir" w:hAnsi="Avenir"/>
+          <w:sz w:val="20"/>
+          <w:szCs w:val="20"/>
+          <w:rtl w:val="0"/>
+        </w:rPr>
+        <w:t xml:space="preserve">{positions_held}{/positions_held}</w:t>
+      </w:r>
+      <w:r>
+        <w:rPr>
+          <w:rtl w:val="0"/>
+        </w:rPr>
+      </w:r>
+    </w:p>
+    <w:p>
+      <w:pPr>
+        <w:keepNext w:val="0"/>
+        <w:keepLines w:val="0"/>
+        <w:pageBreakBefore w:val="0"/>
+        <w:widowControl w:val="1"/>
+        <w:pBdr>
+          <w:top w:space="0" w:sz="0" w:val="nil"/>
+          <w:left w:space="0" w:sz="0" w:val="nil"/>
+          <w:bottom w:space="0" w:sz="0" w:val="nil"/>
+          <w:right w:space="0" w:sz="0" w:val="nil"/>
+          <w:between w:space="0" w:sz="0" w:val="nil"/>
+        </w:pBdr>
+        <w:shd w:fill="auto" w:val="clear"/>
+        <w:spacing w:after="0" w:before="0" w:line="240" w:lineRule="auto"/>
+        <w:ind w:left="0" w:right="0" w:firstLine="0"/>
+        <w:jc w:val="both"/>
+        <w:rPr>
+          <w:rFonts w:ascii="Avenir" w:cs="Avenir" w:eastAsia="Avenir" w:hAnsi="Avenir"/>
+          <w:sz w:val="20"/>
+          <w:szCs w:val="20"/>
+        </w:rPr>
+      </w:pPr>
+      <w:r>
+        <w:rPr>
+          <w:rFonts w:ascii="Avenir" w:cs="Avenir" w:eastAsia="Avenir" w:hAnsi="Avenir"/>
+          <w:color w:val="a2762c"/>
+          <w:sz w:val="20"/>
+          <w:szCs w:val="20"/>
+          <w:u w:val="single"/>
+          <w:rtl w:val="0"/>
+        </w:rPr>
+        <w:t xml:space="preserve">Industry</w:t>
+      </w:r>
+      <w:r>
+        <w:rPr>
+          <w:rFonts w:ascii="Avenir" w:cs="Avenir" w:eastAsia="Avenir" w:hAnsi="Avenir"/>
+          <w:color w:val="bc9b6a"/>
+          <w:sz w:val="20"/>
+          <w:szCs w:val="20"/>
+          <w:u w:val="single"/>
+          <w:rtl w:val="0"/>
+        </w:rPr>
+        <w:t xml:space="preserve"> </w:t>
+      </w:r>
+      <w:r>
+        <w:rPr>
+          <w:rFonts w:ascii="Avenir" w:cs="Avenir" w:eastAsia="Avenir" w:hAnsi="Avenir"/>
+          <w:color w:val="a2762c"/>
+          <w:sz w:val="20"/>
+          <w:szCs w:val="20"/>
+          <w:u w:val="single"/>
+          <w:rtl w:val="0"/>
+        </w:rPr>
+        <w:t xml:space="preserve">Experience</w:t>
+      </w:r>
+      <w:r>
+        <w:rPr>
+          <w:rFonts w:ascii="Avenir" w:cs="Avenir" w:eastAsia="Avenir" w:hAnsi="Avenir"/>
+          <w:color w:val="bc9b6a"/>
+          <w:sz w:val="20"/>
+          <w:szCs w:val="20"/>
+          <w:u w:val="single"/>
+          <w:rtl w:val="0"/>
+        </w:rPr>
+        <w:t xml:space="preserve">:</w:t>
+      </w:r>
+      <w:r>
+        <w:rPr>
+          <w:rFonts w:ascii="Avenir" w:cs="Avenir" w:eastAsia="Avenir" w:hAnsi="Avenir"/>
+          <w:color w:val="bc9b6a"/>
+          <w:sz w:val="20"/>
+          <w:szCs w:val="20"/>
+          <w:rtl w:val="0"/>
+        </w:rPr>
+        <w:t xml:space="preserve">  </w:t>
+      </w:r>
+      <w:r>
+        <w:rPr>
+          <w:rFonts w:ascii="Avenir" w:cs="Avenir" w:eastAsia="Avenir" w:hAnsi="Avenir"/>
+          <w:sz w:val="20"/>
+          <w:szCs w:val="20"/>
+          <w:rtl w:val="0"/>
+        </w:rPr>
+        <w:t xml:space="preserve">{industry_experience}</w:t>
+      </w:r>
+    </w:p>
+    <w:p>
+      <w:pPr>
+        <w:keepNext w:val="0"/>
+        <w:keepLines w:val="0"/>
+        <w:pageBreakBefore w:val="0"/>
+        <w:widowControl w:val="1"/>
+        <w:pBdr>
+          <w:top w:space="0" w:sz="0" w:val="nil"/>
+          <w:left w:space="0" w:sz="0" w:val="nil"/>
+          <w:bottom w:space="0" w:sz="0" w:val="nil"/>
+          <w:right w:space="0" w:sz="0" w:val="nil"/>
+          <w:between w:space="0" w:sz="0" w:val="nil"/>
+        </w:pBdr>
+        <w:shd w:fill="auto" w:val="clear"/>
+        <w:spacing w:after="0" w:before="0" w:line="240" w:lineRule="auto"/>
+        <w:ind w:left="0" w:right="0" w:firstLine="0"/>
+        <w:jc w:val="both"/>
+        <w:rPr>
+          <w:rFonts w:ascii="Avenir" w:cs="Avenir" w:eastAsia="Avenir" w:hAnsi="Avenir"/>
+          <w:sz w:val="20"/>
+          <w:szCs w:val="20"/>
+        </w:rPr>
+      </w:pPr>
+      <w:r>
+        <w:rPr>
+          <w:rFonts w:ascii="Avenir" w:cs="Avenir" w:eastAsia="Avenir" w:hAnsi="Avenir"/>
+          <w:color w:val="a2762c"/>
+          <w:sz w:val="20"/>
+          <w:szCs w:val="20"/>
+          <w:u w:val="single"/>
+          <w:rtl w:val="0"/>
+        </w:rPr>
+        <w:t xml:space="preserve">Accreditations</w:t>
+      </w:r>
+      <w:r>
+        <w:rPr>
+          <w:rFonts w:ascii="Avenir" w:cs="Avenir" w:eastAsia="Avenir" w:hAnsi="Avenir"/>
+          <w:color w:val="bc9b6a"/>
+          <w:sz w:val="20"/>
+          <w:szCs w:val="20"/>
+          <w:u w:val="single"/>
+          <w:rtl w:val="0"/>
+        </w:rPr>
+        <w:t xml:space="preserve">:</w:t>
+      </w:r>
+      <w:r>
+        <w:rPr>
+          <w:rFonts w:ascii="Avenir" w:cs="Avenir" w:eastAsia="Avenir" w:hAnsi="Avenir"/>
+          <w:color w:val="bc9b6a"/>
+          <w:sz w:val="20"/>
+          <w:szCs w:val="20"/>
+          <w:rtl w:val="0"/>
+        </w:rPr>
+        <w:t xml:space="preserve">  </w:t>
+      </w:r>
+      <w:r>
+        <w:rPr>
+          <w:rFonts w:ascii="Avenir" w:cs="Avenir" w:eastAsia="Avenir" w:hAnsi="Avenir"/>
+          <w:sz w:val="20"/>
+          <w:szCs w:val="20"/>
+          <w:rtl w:val="0"/>
+        </w:rPr>
+        <w:t xml:space="preserve">{accreditations}</w:t>
+      </w:r>
+    </w:p>
+    <w:p>
+      <w:pPr>
+        <w:spacing w:line="276" w:lineRule="auto"/>
+        <w:jc w:val="both"/>
+        <w:rPr>
+          <w:rFonts w:ascii="Avenir" w:cs="Avenir" w:eastAsia="Avenir" w:hAnsi="Avenir"/>
+          <w:color w:val="bc9b6a"/>
+          <w:sz w:val="20"/>
+          <w:szCs w:val="20"/>
+        </w:rPr>
+      </w:pPr>
+      <w:r>
+        <w:rPr>
+          <w:rFonts w:ascii="Avenir" w:cs="Avenir" w:eastAsia="Avenir" w:hAnsi="Avenir"/>
+          <w:color w:val="bc9b6a"/>
+          <w:sz w:val="20"/>
+          <w:szCs w:val="20"/>
           <w:rtl w:val="0"/>
         </w:rPr>
         <w:t xml:space="preserve">………………………………………………………………………………………………………………………………………………</w:t>
       </w:r>
-      <w:r>
-        <w:rPr>
-          <w:rtl w:val="0"/>
-        </w:rPr>
-      </w:r>
-    </w:p>
-    <w:p>
-      <w:pPr>
-        <w:tabs>
-          <w:tab w:val="left" w:leader="none" w:pos="6067"/>
-        </w:tabs>
+    </w:p>
+    <w:p>
+      <w:pPr>
+        <w:spacing w:line="276" w:lineRule="auto"/>
+        <w:jc w:val="both"/>
         <w:rPr>
           <w:rFonts w:ascii="Avenir" w:cs="Avenir" w:eastAsia="Avenir" w:hAnsi="Avenir"/>
           <w:color w:val="bc9b6a"/>
@@ -35585,14 +35955,13 @@
           <w:szCs w:val="20"/>
           <w:rtl w:val="0"/>
         </w:rPr>
-        <w:t xml:space="preserve">============DYNAMIC BIOS FROM PG APP - START============</w:t>
-      </w:r>
-    </w:p>
-    <w:p>
-      <w:pPr>
-        <w:tabs>
-          <w:tab w:val="left" w:leader="none" w:pos="6067"/>
-        </w:tabs>
+        <w:t xml:space="preserve">{/bios}</w:t>
+      </w:r>
+    </w:p>
+    <w:p>
+      <w:pPr>
+        <w:spacing w:line="276" w:lineRule="auto"/>
+        <w:jc w:val="both"/>
         <w:rPr>
           <w:rFonts w:ascii="Avenir" w:cs="Avenir" w:eastAsia="Avenir" w:hAnsi="Avenir"/>
           <w:color w:val="bc9b6a"/>
@@ -35608,53 +35977,19 @@
           <w:szCs w:val="20"/>
           <w:rtl w:val="0"/>
         </w:rPr>
-        <w:t xml:space="preserve">{#bios}</w:t>
-      </w:r>
-    </w:p>
-    <w:p>
-      <w:pPr>
-        <w:tabs>
-          <w:tab w:val="left" w:leader="none" w:pos="6067"/>
-        </w:tabs>
+        <w:t xml:space="preserve">Dynamic end</w:t>
+      </w:r>
+    </w:p>
+    <w:p>
+      <w:pPr>
         <w:jc w:val="both"/>
         <w:rPr>
           <w:rFonts w:ascii="Avenir" w:cs="Avenir" w:eastAsia="Avenir" w:hAnsi="Avenir"/>
-          <w:color w:val="a2772c"/>
-          <w:sz w:val="20"/>
-          <w:szCs w:val="20"/>
-          <w:u w:val="single"/>
-        </w:rPr>
-      </w:pPr>
-      <w:r>
-        <w:rPr>
-          <w:rFonts w:ascii="Avenir" w:cs="Avenir" w:eastAsia="Avenir" w:hAnsi="Avenir"/>
-          <w:color w:val="a2762c"/>
-          <w:sz w:val="20"/>
-          <w:szCs w:val="20"/>
-          <w:u w:val="single"/>
-          <w:rtl w:val="0"/>
-        </w:rPr>
-        <w:t xml:space="preserve">Name:</w:t>
-      </w:r>
-      <w:r>
-        <w:rPr>
-          <w:rFonts w:ascii="Avenir" w:cs="Avenir" w:eastAsia="Avenir" w:hAnsi="Avenir"/>
-          <w:color w:val="a2772c"/>
-          <w:sz w:val="20"/>
-          <w:szCs w:val="20"/>
-          <w:rtl w:val="0"/>
-        </w:rPr>
-        <w:t xml:space="preserve">  </w:t>
-      </w:r>
-      <w:r>
-        <w:rPr>
-          <w:rFonts w:ascii="Avenir" w:cs="Avenir" w:eastAsia="Avenir" w:hAnsi="Avenir"/>
-          <w:sz w:val="20"/>
-          <w:szCs w:val="20"/>
-          <w:rtl w:val="0"/>
-        </w:rPr>
-        <w:t xml:space="preserve">{name}</w:t>
-      </w:r>
+          <w:color w:val="bc9b6a"/>
+          <w:sz w:val="20"/>
+          <w:szCs w:val="20"/>
+        </w:rPr>
+      </w:pPr>
       <w:r>
         <w:rPr>
           <w:rtl w:val="0"/>
@@ -35666,211 +36001,11 @@
         <w:jc w:val="both"/>
         <w:rPr>
           <w:rFonts w:ascii="Avenir" w:cs="Avenir" w:eastAsia="Avenir" w:hAnsi="Avenir"/>
-          <w:sz w:val="20"/>
-          <w:szCs w:val="20"/>
-        </w:rPr>
-      </w:pPr>
-      <w:r>
-        <w:rPr>
-          <w:rtl w:val="0"/>
-        </w:rPr>
-      </w:r>
-    </w:p>
-    <w:p>
-      <w:pPr>
-        <w:jc w:val="both"/>
-        <w:rPr>
-          <w:rFonts w:ascii="Avenir" w:cs="Avenir" w:eastAsia="Avenir" w:hAnsi="Avenir"/>
-          <w:sz w:val="20"/>
-          <w:szCs w:val="20"/>
-        </w:rPr>
-      </w:pPr>
-      <w:r>
-        <w:rPr>
-          <w:rFonts w:ascii="Avenir" w:cs="Avenir" w:eastAsia="Avenir" w:hAnsi="Avenir"/>
-          <w:color w:val="a2762c"/>
-          <w:sz w:val="20"/>
-          <w:szCs w:val="20"/>
-          <w:u w:val="single"/>
-          <w:rtl w:val="0"/>
-        </w:rPr>
-        <w:t xml:space="preserve">Industry Experience:</w:t>
-      </w:r>
-      <w:r>
-        <w:rPr>
-          <w:rFonts w:ascii="Avenir" w:cs="Avenir" w:eastAsia="Avenir" w:hAnsi="Avenir"/>
           <w:color w:val="bc9b6a"/>
           <w:sz w:val="20"/>
           <w:szCs w:val="20"/>
-          <w:rtl w:val="0"/>
-        </w:rPr>
-        <w:t xml:space="preserve"> </w:t>
-      </w:r>
-      <w:r>
-        <w:rPr>
-          <w:rFonts w:ascii="Avenir" w:cs="Avenir" w:eastAsia="Avenir" w:hAnsi="Avenir"/>
-          <w:sz w:val="20"/>
-          <w:szCs w:val="20"/>
-          <w:rtl w:val="0"/>
-        </w:rPr>
-        <w:t xml:space="preserve">{industry_experience}</w:t>
-      </w:r>
-    </w:p>
-    <w:p>
-      <w:pPr>
-        <w:jc w:val="both"/>
-        <w:rPr>
-          <w:rFonts w:ascii="Avenir" w:cs="Avenir" w:eastAsia="Avenir" w:hAnsi="Avenir"/>
-          <w:sz w:val="20"/>
-          <w:szCs w:val="20"/>
-        </w:rPr>
-      </w:pPr>
-      <w:r>
-        <w:rPr>
-          <w:rtl w:val="0"/>
-        </w:rPr>
-      </w:r>
-    </w:p>
-    <w:p>
-      <w:pPr>
-        <w:jc w:val="both"/>
-        <w:rPr>
-          <w:rFonts w:ascii="Avenir" w:cs="Avenir" w:eastAsia="Avenir" w:hAnsi="Avenir"/>
-          <w:sz w:val="20"/>
-          <w:szCs w:val="20"/>
-        </w:rPr>
-      </w:pPr>
-      <w:r>
-        <w:rPr>
-          <w:rFonts w:ascii="Avenir" w:cs="Avenir" w:eastAsia="Avenir" w:hAnsi="Avenir"/>
-          <w:color w:val="a2762c"/>
-          <w:sz w:val="20"/>
-          <w:szCs w:val="20"/>
-          <w:u w:val="single"/>
-          <w:rtl w:val="0"/>
-        </w:rPr>
-        <w:t xml:space="preserve">Accreditations: </w:t>
-      </w:r>
-      <w:r>
-        <w:rPr>
-          <w:rFonts w:ascii="Avenir" w:cs="Avenir" w:eastAsia="Avenir" w:hAnsi="Avenir"/>
-          <w:sz w:val="20"/>
-          <w:szCs w:val="20"/>
-          <w:rtl w:val="0"/>
-        </w:rPr>
-        <w:t xml:space="preserve">{accreditations}</w:t>
-      </w:r>
-    </w:p>
-    <w:p>
-      <w:pPr>
-        <w:jc w:val="both"/>
-        <w:rPr>
-          <w:rFonts w:ascii="Avenir" w:cs="Avenir" w:eastAsia="Avenir" w:hAnsi="Avenir"/>
-          <w:sz w:val="20"/>
-          <w:szCs w:val="20"/>
-        </w:rPr>
-      </w:pPr>
-      <w:r>
-        <w:rPr>
-          <w:rFonts w:ascii="Avenir" w:cs="Avenir" w:eastAsia="Avenir" w:hAnsi="Avenir"/>
-          <w:color w:val="bc9b6a"/>
-          <w:sz w:val="20"/>
-          <w:szCs w:val="20"/>
-          <w:rtl w:val="0"/>
-        </w:rPr>
-        <w:t xml:space="preserve">………………………………………………………………………………………………………………………………………………</w:t>
-      </w:r>
-      <w:r>
-        <w:rPr>
-          <w:rtl w:val="0"/>
-        </w:rPr>
-      </w:r>
-    </w:p>
-    <w:p>
-      <w:pPr>
-        <w:tabs>
-          <w:tab w:val="left" w:leader="none" w:pos="6067"/>
-        </w:tabs>
-        <w:rPr>
-          <w:rFonts w:ascii="Avenir" w:cs="Avenir" w:eastAsia="Avenir" w:hAnsi="Avenir"/>
-          <w:color w:val="bc9b6a"/>
-          <w:sz w:val="20"/>
-          <w:szCs w:val="20"/>
-        </w:rPr>
-      </w:pPr>
-      <w:r>
-        <w:rPr>
-          <w:rFonts w:ascii="Avenir" w:cs="Avenir" w:eastAsia="Avenir" w:hAnsi="Avenir"/>
-          <w:color w:val="bc9b6a"/>
-          <w:sz w:val="20"/>
-          <w:szCs w:val="20"/>
-          <w:rtl w:val="0"/>
-        </w:rPr>
-        <w:t xml:space="preserve">{/bios}</w:t>
-      </w:r>
-    </w:p>
-    <w:p>
-      <w:pPr>
-        <w:tabs>
-          <w:tab w:val="left" w:leader="none" w:pos="6067"/>
-        </w:tabs>
-        <w:rPr>
-          <w:rFonts w:ascii="Avenir" w:cs="Avenir" w:eastAsia="Avenir" w:hAnsi="Avenir"/>
-          <w:color w:val="bc9b6a"/>
-          <w:sz w:val="20"/>
-          <w:szCs w:val="20"/>
-        </w:rPr>
-      </w:pPr>
-      <w:r>
-        <w:rPr>
-          <w:rtl w:val="0"/>
-        </w:rPr>
-      </w:r>
-    </w:p>
-    <w:p>
-      <w:pPr>
-        <w:tabs>
-          <w:tab w:val="left" w:leader="none" w:pos="6067"/>
-        </w:tabs>
-        <w:rPr>
-          <w:rFonts w:ascii="Avenir" w:cs="Avenir" w:eastAsia="Avenir" w:hAnsi="Avenir"/>
-          <w:color w:val="bc9b6a"/>
-          <w:sz w:val="20"/>
-          <w:szCs w:val="20"/>
-        </w:rPr>
-      </w:pPr>
-      <w:r>
-        <w:rPr>
-          <w:rFonts w:ascii="Avenir" w:cs="Avenir" w:eastAsia="Avenir" w:hAnsi="Avenir"/>
-          <w:color w:val="bc9b6a"/>
-          <w:sz w:val="20"/>
-          <w:szCs w:val="20"/>
-          <w:rtl w:val="0"/>
-        </w:rPr>
-        <w:t xml:space="preserve">============DYNAMIC BIOS FROM PG APP - END============</w:t>
-      </w:r>
-    </w:p>
-    <w:p>
-      <w:pPr>
-        <w:jc w:val="both"/>
-        <w:rPr>
-          <w:rFonts w:ascii="Avenir" w:cs="Avenir" w:eastAsia="Avenir" w:hAnsi="Avenir"/>
-          <w:color w:val="a2762c"/>
-          <w:sz w:val="20"/>
-          <w:szCs w:val="20"/>
-          <w:u w:val="single"/>
-        </w:rPr>
-      </w:pPr>
-      <w:r>
-        <w:rPr>
-          <w:rFonts w:ascii="Avenir" w:cs="Avenir" w:eastAsia="Avenir" w:hAnsi="Avenir"/>
-          <w:color w:val="bc9b6a"/>
-          <w:sz w:val="20"/>
-          <w:szCs w:val="20"/>
-          <w:rtl w:val="0"/>
-        </w:rPr>
-        <w:t xml:space="preserve">………………………………………………………………………………………………………………………………………………</w:t>
-      </w:r>
+        </w:rPr>
+      </w:pPr>
       <w:r>
         <w:rPr>
           <w:rtl w:val="0"/>
@@ -39077,12 +39212,12 @@
         <wp:inline distB="0" distT="0" distL="0" distR="0">
           <wp:extent cx="2788475" cy="814265"/>
           <wp:effectExtent b="0" l="0" r="0" t="0"/>
-          <wp:docPr descr="FMILogo_LoRes_RGB.jpg" id="7" name="image5.jpg"/>
+          <wp:docPr descr="FMILogo_LoRes_RGB.jpg" id="7" name="image4.jpg"/>
           <a:graphic>
             <a:graphicData uri="http://schemas.openxmlformats.org/drawingml/2006/picture">
               <pic:pic>
                 <pic:nvPicPr>
-                  <pic:cNvPr descr="FMILogo_LoRes_RGB.jpg" id="0" name="image5.jpg"/>
+                  <pic:cNvPr descr="FMILogo_LoRes_RGB.jpg" id="0" name="image4.jpg"/>
                   <pic:cNvPicPr preferRelativeResize="0"/>
                 </pic:nvPicPr>
                 <pic:blipFill>

</xml_diff>